<commit_message>
Manutenção dos documentos do projeto para fase de elaboração
</commit_message>
<xml_diff>
--- a/Desenvolvimento/1.Requisitos/AGP - Glossário.docx
+++ b/Desenvolvimento/1.Requisitos/AGP - Glossário.docx
@@ -150,7 +150,6 @@
                               <w:dataBinding w:prefixMappings="xmlns:ns0='http://purl.org/dc/elements/1.1/' xmlns:ns1='http://schemas.openxmlformats.org/package/2006/metadata/core-properties' " w:xpath="/ns1:coreProperties[1]/ns0:title[1]" w:storeItemID="{6C3C8BC8-F283-45AE-878A-BAB7291924A1}"/>
                               <w:text/>
                             </w:sdtPr>
-                            <w:sdtEndPr/>
                             <w:sdtContent>
                               <w:p>
                                 <w:pPr>
@@ -213,7 +212,6 @@
                         <w:dataBinding w:prefixMappings="xmlns:ns0='http://purl.org/dc/elements/1.1/' xmlns:ns1='http://schemas.openxmlformats.org/package/2006/metadata/core-properties' " w:xpath="/ns1:coreProperties[1]/ns0:title[1]" w:storeItemID="{6C3C8BC8-F283-45AE-878A-BAB7291924A1}"/>
                         <w:text/>
                       </w:sdtPr>
-                      <w:sdtEndPr/>
                       <w:sdtContent>
                         <w:p>
                           <w:pPr>
@@ -321,7 +319,6 @@
                               <w:dataBinding w:prefixMappings="xmlns:ns0='http://purl.org/dc/elements/1.1/' xmlns:ns1='http://schemas.openxmlformats.org/package/2006/metadata/core-properties' " w:xpath="/ns1:coreProperties[1]/ns0:subject[1]" w:storeItemID="{6C3C8BC8-F283-45AE-878A-BAB7291924A1}"/>
                               <w:text/>
                             </w:sdtPr>
-                            <w:sdtEndPr/>
                             <w:sdtContent>
                               <w:p>
                                 <w:pPr>
@@ -342,31 +339,8 @@
                                     <w:color w:val="1D1B11" w:themeColor="background2" w:themeShade="1A"/>
                                     <w:sz w:val="32"/>
                                     <w:szCs w:val="32"/>
-                                    <w:lang w:val="pt-PT"/>
                                   </w:rPr>
-                                  <w:t>Versão &lt;</w:t>
-                                </w:r>
-                                <w:r>
-                                  <w:rPr>
-                                    <w:rFonts w:ascii="Segoe UI" w:hAnsi="Segoe UI" w:cs="Segoe UI"/>
-                                    <w:b w:val="0"/>
-                                    <w:color w:val="1D1B11" w:themeColor="background2" w:themeShade="1A"/>
-                                    <w:sz w:val="32"/>
-                                    <w:szCs w:val="32"/>
-                                    <w:lang w:val="pt-PT"/>
-                                  </w:rPr>
-                                  <w:t>1.0</w:t>
-                                </w:r>
-                                <w:r>
-                                  <w:rPr>
-                                    <w:rFonts w:ascii="Segoe UI" w:hAnsi="Segoe UI" w:cs="Segoe UI"/>
-                                    <w:b w:val="0"/>
-                                    <w:color w:val="1D1B11" w:themeColor="background2" w:themeShade="1A"/>
-                                    <w:sz w:val="32"/>
-                                    <w:szCs w:val="32"/>
-                                    <w:lang w:val="pt-PT"/>
-                                  </w:rPr>
-                                  <w:t>&gt;</w:t>
+                                  <w:t>Versão &lt;1.0&gt;</w:t>
                                 </w:r>
                               </w:p>
                             </w:sdtContent>
@@ -433,7 +407,6 @@
                         <w:dataBinding w:prefixMappings="xmlns:ns0='http://purl.org/dc/elements/1.1/' xmlns:ns1='http://schemas.openxmlformats.org/package/2006/metadata/core-properties' " w:xpath="/ns1:coreProperties[1]/ns0:subject[1]" w:storeItemID="{6C3C8BC8-F283-45AE-878A-BAB7291924A1}"/>
                         <w:text/>
                       </w:sdtPr>
-                      <w:sdtEndPr/>
                       <w:sdtContent>
                         <w:p>
                           <w:pPr>
@@ -454,31 +427,8 @@
                               <w:color w:val="1D1B11" w:themeColor="background2" w:themeShade="1A"/>
                               <w:sz w:val="32"/>
                               <w:szCs w:val="32"/>
-                              <w:lang w:val="pt-PT"/>
                             </w:rPr>
-                            <w:t>Versão &lt;</w:t>
-                          </w:r>
-                          <w:r>
-                            <w:rPr>
-                              <w:rFonts w:ascii="Segoe UI" w:hAnsi="Segoe UI" w:cs="Segoe UI"/>
-                              <w:b w:val="0"/>
-                              <w:color w:val="1D1B11" w:themeColor="background2" w:themeShade="1A"/>
-                              <w:sz w:val="32"/>
-                              <w:szCs w:val="32"/>
-                              <w:lang w:val="pt-PT"/>
-                            </w:rPr>
-                            <w:t>1.0</w:t>
-                          </w:r>
-                          <w:r>
-                            <w:rPr>
-                              <w:rFonts w:ascii="Segoe UI" w:hAnsi="Segoe UI" w:cs="Segoe UI"/>
-                              <w:b w:val="0"/>
-                              <w:color w:val="1D1B11" w:themeColor="background2" w:themeShade="1A"/>
-                              <w:sz w:val="32"/>
-                              <w:szCs w:val="32"/>
-                              <w:lang w:val="pt-PT"/>
-                            </w:rPr>
-                            <w:t>&gt;</w:t>
+                            <w:t>Versão &lt;1.0&gt;</w:t>
                           </w:r>
                         </w:p>
                       </w:sdtContent>
@@ -632,7 +582,6 @@
                               <w:dataBinding w:prefixMappings="xmlns:ns0='http://schemas.openxmlformats.org/officeDocument/2006/extended-properties' " w:xpath="/ns0:Properties[1]/ns0:Manager[1]" w:storeItemID="{6668398D-A668-4E3E-A5EB-62B293D839F1}"/>
                               <w:text/>
                             </w:sdtPr>
-                            <w:sdtEndPr/>
                             <w:sdtContent>
                               <w:p>
                                 <w:pPr>
@@ -732,7 +681,6 @@
                         <w:dataBinding w:prefixMappings="xmlns:ns0='http://schemas.openxmlformats.org/officeDocument/2006/extended-properties' " w:xpath="/ns0:Properties[1]/ns0:Manager[1]" w:storeItemID="{6668398D-A668-4E3E-A5EB-62B293D839F1}"/>
                         <w:text/>
                       </w:sdtPr>
-                      <w:sdtEndPr/>
                       <w:sdtContent>
                         <w:p>
                           <w:pPr>
@@ -2174,17 +2122,13 @@
             <w:vAlign w:val="center"/>
           </w:tcPr>
           <w:p>
+            <w:proofErr w:type="spellStart"/>
             <w:r>
-              <w:t>D</w:t>
+              <w:t>Due</w:t>
             </w:r>
+            <w:proofErr w:type="spellEnd"/>
             <w:r>
-              <w:t xml:space="preserve">ue </w:t>
-            </w:r>
-            <w:r>
-              <w:t>D</w:t>
-            </w:r>
-            <w:r>
-              <w:t>ate</w:t>
+              <w:t xml:space="preserve"> Date</w:t>
             </w:r>
           </w:p>
         </w:tc>
@@ -2369,7 +2313,15 @@
             <w:pStyle w:val="Rodap"/>
           </w:pPr>
           <w:r>
-            <w:t>ITQ- X.X-XX.XX – Nome da ITQ</w:t>
+            <w:t>ITQ- X.X-</w:t>
+          </w:r>
+          <w:proofErr w:type="gramStart"/>
+          <w:r>
+            <w:t>XX.XX</w:t>
+          </w:r>
+          <w:proofErr w:type="gramEnd"/>
+          <w:r>
+            <w:t xml:space="preserve"> – Nome da ITQ</w:t>
           </w:r>
         </w:p>
       </w:tc>
@@ -2513,7 +2465,6 @@
               <w:dataBinding w:prefixMappings="xmlns:ns0='http://schemas.openxmlformats.org/officeDocument/2006/extended-properties' " w:xpath="/ns0:Properties[1]/ns0:Manager[1]" w:storeItemID="{6668398D-A668-4E3E-A5EB-62B293D839F1}"/>
               <w:text/>
             </w:sdtPr>
-            <w:sdtEndPr/>
             <w:sdtContent>
               <w:r>
                 <w:t>&lt;AGP&gt; - &lt;Agenda Escolar Pessoal&gt;</w:t>
@@ -2534,7 +2485,6 @@
               <w:dataBinding w:prefixMappings="xmlns:ns0='http://purl.org/dc/elements/1.1/' xmlns:ns1='http://schemas.openxmlformats.org/package/2006/metadata/core-properties' " w:xpath="/ns1:coreProperties[1]/ns0:subject[1]" w:storeItemID="{6C3C8BC8-F283-45AE-878A-BAB7291924A1}"/>
               <w:text/>
             </w:sdtPr>
-            <w:sdtEndPr/>
             <w:sdtContent>
               <w:r>
                 <w:t>Versão &lt;1.0&gt;</w:t>
@@ -2621,24 +2571,19 @@
       <w:pStyle w:val="Rodap"/>
       <w:jc w:val="right"/>
     </w:pPr>
+    <w:proofErr w:type="spellStart"/>
     <w:r>
-      <w:t xml:space="preserve">vs: </w:t>
+      <w:t>vs</w:t>
     </w:r>
+    <w:proofErr w:type="spellEnd"/>
     <w:r>
-      <w:fldChar w:fldCharType="begin"/>
+      <w:t xml:space="preserve">: </w:t>
     </w:r>
-    <w:r>
-      <w:instrText xml:space="preserve"> DOCPROPERTY  "Versão Modelo"  \* MERGEFORMAT </w:instrText>
-    </w:r>
-    <w:r>
-      <w:fldChar w:fldCharType="separate"/>
-    </w:r>
-    <w:r>
-      <w:t>1</w:t>
-    </w:r>
-    <w:r>
-      <w:fldChar w:fldCharType="end"/>
-    </w:r>
+    <w:fldSimple w:instr=" DOCPROPERTY  &quot;Versão Modelo&quot;  \* MERGEFORMAT ">
+      <w:r>
+        <w:t>1</w:t>
+      </w:r>
+    </w:fldSimple>
   </w:p>
 </w:ftr>
 </file>
@@ -2728,11 +2673,19 @@
               <w:lang w:val="pt-PT"/>
             </w:rPr>
           </w:pPr>
+          <w:proofErr w:type="spellStart"/>
           <w:r>
             <w:rPr>
               <w:bCs/>
             </w:rPr>
-            <w:t>Nomde do MF</w:t>
+            <w:t>Nomde</w:t>
+          </w:r>
+          <w:proofErr w:type="spellEnd"/>
+          <w:r>
+            <w:rPr>
+              <w:bCs/>
+            </w:rPr>
+            <w:t xml:space="preserve"> do MF</w:t>
           </w:r>
         </w:p>
       </w:tc>
@@ -2753,7 +2706,7 @@
             <w:rPr>
               <w:b/>
             </w:rPr>
-            <w:object w:dxaOrig="1231" w:dyaOrig="676" w14:anchorId="5D05CEB6">
+            <w:object w:dxaOrig="1230" w:dyaOrig="690" w14:anchorId="5D05CEB6">
               <v:shapetype id="_x0000_t75" coordsize="21600,21600" o:spt="75" o:preferrelative="t" path="m@4@5l@4@11@9@11@9@5xe" filled="f" stroked="f">
                 <v:stroke joinstyle="miter"/>
                 <v:formulas>
@@ -2776,7 +2729,7 @@
               <v:shape id="_x0000_i1025" type="#_x0000_t75" style="width:61.5pt;height:34.5pt">
                 <v:imagedata r:id="rId1" o:title=""/>
               </v:shape>
-              <o:OLEObject Type="Embed" ProgID="Word.Picture.8" ShapeID="_x0000_i1025" DrawAspect="Content" ObjectID="_1788606835" r:id="rId2"/>
+              <o:OLEObject Type="Embed" ProgID="Word.Picture.8" ShapeID="_x0000_i1025" DrawAspect="Content" ObjectID="_1790836192" r:id="rId2"/>
             </w:object>
           </w:r>
         </w:p>
@@ -2858,7 +2811,6 @@
           <w:dataBinding w:prefixMappings="xmlns:ns0='http://purl.org/dc/elements/1.1/' xmlns:ns1='http://schemas.openxmlformats.org/package/2006/metadata/core-properties' " w:xpath="/ns1:coreProperties[1]/ns0:title[1]" w:storeItemID="{6C3C8BC8-F283-45AE-878A-BAB7291924A1}"/>
           <w:text/>
         </w:sdtPr>
-        <w:sdtEndPr/>
         <w:sdtContent>
           <w:tc>
             <w:tcPr>
@@ -3897,6 +3849,7 @@
   <w:style w:type="character" w:default="1" w:styleId="Fontepargpadro">
     <w:name w:val="Default Paragraph Font"/>
     <w:uiPriority w:val="1"/>
+    <w:semiHidden/>
     <w:unhideWhenUsed/>
   </w:style>
   <w:style w:type="table" w:default="1" w:styleId="Tabelanormal">
@@ -4558,8 +4511,10 @@
   </w:compat>
   <w:rsids>
     <w:rsidRoot w:val="003B768A"/>
+    <w:rsid w:val="002C6C73"/>
     <w:rsid w:val="003B768A"/>
     <w:rsid w:val="00843847"/>
+    <w:rsid w:val="00DF3A1E"/>
   </w:rsids>
   <m:mathPr>
     <m:mathFont m:val="Cambria Math"/>

</xml_diff>